<commit_message>
Add UART_Read func description
</commit_message>
<xml_diff>
--- a/Layers Report.docx
+++ b/Layers Report.docx
@@ -38,10 +38,10 @@
       </w:pPr>
       <w:r>
         <w:object w:dxaOrig="7463" w:dyaOrig="5597" w14:anchorId="1128B721">
-          <v:rect id="rectole0000000000" o:spid="_x0000_i1025" style="width:373.85pt;height:279.7pt" o:ole="" o:preferrelative="t" stroked="f">
+          <v:rect id="rectole0000000000" o:spid="_x0000_i1025" style="width:373.8pt;height:279.6pt" o:ole="" o:preferrelative="t" stroked="f">
             <v:imagedata r:id="rId6" o:title=""/>
           </v:rect>
-          <o:OLEObject Type="Embed" ProgID="StaticMetafile" ShapeID="rectole0000000000" DrawAspect="Content" ObjectID="_1618415424" r:id="rId7"/>
+          <o:OLEObject Type="Embed" ProgID="StaticMetafile" ShapeID="rectole0000000000" DrawAspect="Content" ObjectID="_1618425841" r:id="rId7"/>
         </w:object>
       </w:r>
     </w:p>
@@ -10564,6 +10564,26 @@
                 <w:rFonts w:ascii="Calibri" w:eastAsia="Calibri" w:hAnsi="Calibri" w:cs="Calibri"/>
               </w:rPr>
             </w:pPr>
+            <w:r>
+              <w:rPr>
+                <w:rFonts w:ascii="Calibri" w:eastAsia="Calibri" w:hAnsi="Calibri" w:cs="Calibri"/>
+                <w:sz w:val="32"/>
+                <w:szCs w:val="32"/>
+              </w:rPr>
+              <w:t xml:space="preserve">Returns the value of the data register of the UART selected by </w:t>
+            </w:r>
+            <w:proofErr w:type="spellStart"/>
+            <w:r>
+              <w:rPr>
+                <w:rFonts w:ascii="Calibri" w:eastAsia="Calibri" w:hAnsi="Calibri" w:cs="Calibri"/>
+                <w:sz w:val="32"/>
+                <w:szCs w:val="32"/>
+              </w:rPr>
+              <w:t>UartNum</w:t>
+            </w:r>
+            <w:bookmarkStart w:id="0" w:name="_GoBack"/>
+            <w:bookmarkEnd w:id="0"/>
+            <w:proofErr w:type="spellEnd"/>
           </w:p>
         </w:tc>
       </w:tr>
@@ -11760,14 +11780,7 @@
                 <w:rFonts w:ascii="Calibri" w:eastAsia="Calibri" w:hAnsi="Calibri" w:cs="Calibri"/>
                 <w:sz w:val="32"/>
               </w:rPr>
-              <w:t>AN</w:t>
-            </w:r>
-            <w:r>
-              <w:rPr>
-                <w:rFonts w:ascii="Calibri" w:eastAsia="Calibri" w:hAnsi="Calibri" w:cs="Calibri"/>
-                <w:sz w:val="32"/>
-              </w:rPr>
-              <w:t>2</w:t>
+              <w:t>AN2</w:t>
             </w:r>
           </w:p>
         </w:tc>
@@ -11824,14 +11837,7 @@
                 <w:rFonts w:ascii="Calibri" w:eastAsia="Calibri" w:hAnsi="Calibri" w:cs="Calibri"/>
                 <w:sz w:val="32"/>
               </w:rPr>
-              <w:t>AN</w:t>
-            </w:r>
-            <w:r>
-              <w:rPr>
-                <w:rFonts w:ascii="Calibri" w:eastAsia="Calibri" w:hAnsi="Calibri" w:cs="Calibri"/>
-                <w:sz w:val="32"/>
-              </w:rPr>
-              <w:t>3</w:t>
+              <w:t>AN3</w:t>
             </w:r>
           </w:p>
         </w:tc>
@@ -11888,14 +11894,7 @@
                 <w:rFonts w:ascii="Calibri" w:eastAsia="Calibri" w:hAnsi="Calibri" w:cs="Calibri"/>
                 <w:sz w:val="32"/>
               </w:rPr>
-              <w:t>AN</w:t>
-            </w:r>
-            <w:r>
-              <w:rPr>
-                <w:rFonts w:ascii="Calibri" w:eastAsia="Calibri" w:hAnsi="Calibri" w:cs="Calibri"/>
-                <w:sz w:val="32"/>
-              </w:rPr>
-              <w:t>4</w:t>
+              <w:t>AN4</w:t>
             </w:r>
           </w:p>
         </w:tc>
@@ -11952,14 +11951,7 @@
                 <w:rFonts w:ascii="Calibri" w:eastAsia="Calibri" w:hAnsi="Calibri" w:cs="Calibri"/>
                 <w:sz w:val="32"/>
               </w:rPr>
-              <w:t>AN</w:t>
-            </w:r>
-            <w:r>
-              <w:rPr>
-                <w:rFonts w:ascii="Calibri" w:eastAsia="Calibri" w:hAnsi="Calibri" w:cs="Calibri"/>
-                <w:sz w:val="32"/>
-              </w:rPr>
-              <w:t>5</w:t>
+              <w:t>AN5</w:t>
             </w:r>
           </w:p>
         </w:tc>
@@ -12016,14 +12008,7 @@
                 <w:rFonts w:ascii="Calibri" w:eastAsia="Calibri" w:hAnsi="Calibri" w:cs="Calibri"/>
                 <w:sz w:val="32"/>
               </w:rPr>
-              <w:t>AN</w:t>
-            </w:r>
-            <w:r>
-              <w:rPr>
-                <w:rFonts w:ascii="Calibri" w:eastAsia="Calibri" w:hAnsi="Calibri" w:cs="Calibri"/>
-                <w:sz w:val="32"/>
-              </w:rPr>
-              <w:t>6</w:t>
+              <w:t>AN6</w:t>
             </w:r>
           </w:p>
         </w:tc>
@@ -12080,14 +12065,7 @@
                 <w:rFonts w:ascii="Calibri" w:eastAsia="Calibri" w:hAnsi="Calibri" w:cs="Calibri"/>
                 <w:sz w:val="32"/>
               </w:rPr>
-              <w:t>AN</w:t>
-            </w:r>
-            <w:r>
-              <w:rPr>
-                <w:rFonts w:ascii="Calibri" w:eastAsia="Calibri" w:hAnsi="Calibri" w:cs="Calibri"/>
-                <w:sz w:val="32"/>
-              </w:rPr>
-              <w:t>7</w:t>
+              <w:t>AN7</w:t>
             </w:r>
           </w:p>
         </w:tc>
@@ -12144,14 +12122,7 @@
                 <w:rFonts w:ascii="Calibri" w:eastAsia="Calibri" w:hAnsi="Calibri" w:cs="Calibri"/>
                 <w:sz w:val="32"/>
               </w:rPr>
-              <w:t>AN</w:t>
-            </w:r>
-            <w:r>
-              <w:rPr>
-                <w:rFonts w:ascii="Calibri" w:eastAsia="Calibri" w:hAnsi="Calibri" w:cs="Calibri"/>
-                <w:sz w:val="32"/>
-              </w:rPr>
-              <w:t>8</w:t>
+              <w:t>AN8</w:t>
             </w:r>
           </w:p>
         </w:tc>
@@ -12208,14 +12179,7 @@
                 <w:rFonts w:ascii="Calibri" w:eastAsia="Calibri" w:hAnsi="Calibri" w:cs="Calibri"/>
                 <w:sz w:val="32"/>
               </w:rPr>
-              <w:t>AN</w:t>
-            </w:r>
-            <w:r>
-              <w:rPr>
-                <w:rFonts w:ascii="Calibri" w:eastAsia="Calibri" w:hAnsi="Calibri" w:cs="Calibri"/>
-                <w:sz w:val="32"/>
-              </w:rPr>
-              <w:t>9</w:t>
+              <w:t>AN9</w:t>
             </w:r>
           </w:p>
         </w:tc>
@@ -12272,14 +12236,7 @@
                 <w:rFonts w:ascii="Calibri" w:eastAsia="Calibri" w:hAnsi="Calibri" w:cs="Calibri"/>
                 <w:sz w:val="32"/>
               </w:rPr>
-              <w:t>AN</w:t>
-            </w:r>
-            <w:r>
-              <w:rPr>
-                <w:rFonts w:ascii="Calibri" w:eastAsia="Calibri" w:hAnsi="Calibri" w:cs="Calibri"/>
-                <w:sz w:val="32"/>
-              </w:rPr>
-              <w:t>10</w:t>
+              <w:t>AN10</w:t>
             </w:r>
           </w:p>
         </w:tc>
@@ -12336,14 +12293,7 @@
                 <w:rFonts w:ascii="Calibri" w:eastAsia="Calibri" w:hAnsi="Calibri" w:cs="Calibri"/>
                 <w:sz w:val="32"/>
               </w:rPr>
-              <w:t>AN</w:t>
-            </w:r>
-            <w:r>
-              <w:rPr>
-                <w:rFonts w:ascii="Calibri" w:eastAsia="Calibri" w:hAnsi="Calibri" w:cs="Calibri"/>
-                <w:sz w:val="32"/>
-              </w:rPr>
-              <w:t>11</w:t>
+              <w:t>AN11</w:t>
             </w:r>
           </w:p>
           <w:p>
@@ -12402,7 +12352,6 @@
           <w:color w:val="4472C4"/>
           <w:sz w:val="36"/>
         </w:rPr>
-        <w:lastRenderedPageBreak/>
         <w:t>Function Definitions</w:t>
       </w:r>
     </w:p>
@@ -13119,8 +13068,6 @@
               </w:rPr>
               <w:t xml:space="preserve">Returns the reading of The channel </w:t>
             </w:r>
-            <w:bookmarkStart w:id="0" w:name="_GoBack"/>
-            <w:bookmarkEnd w:id="0"/>
           </w:p>
         </w:tc>
       </w:tr>

</xml_diff>

<commit_message>
Add UART_Print func description
</commit_message>
<xml_diff>
--- a/Layers Report.docx
+++ b/Layers Report.docx
@@ -41,7 +41,7 @@
           <v:rect id="rectole0000000000" o:spid="_x0000_i1025" style="width:373.8pt;height:279.6pt" o:ole="" o:preferrelative="t" stroked="f">
             <v:imagedata r:id="rId6" o:title=""/>
           </v:rect>
-          <o:OLEObject Type="Embed" ProgID="StaticMetafile" ShapeID="rectole0000000000" DrawAspect="Content" ObjectID="_1618425841" r:id="rId7"/>
+          <o:OLEObject Type="Embed" ProgID="StaticMetafile" ShapeID="rectole0000000000" DrawAspect="Content" ObjectID="_1618426291" r:id="rId7"/>
         </w:object>
       </w:r>
     </w:p>
@@ -10581,8 +10581,6 @@
               </w:rPr>
               <w:t>UartNum</w:t>
             </w:r>
-            <w:bookmarkStart w:id="0" w:name="_GoBack"/>
-            <w:bookmarkEnd w:id="0"/>
             <w:proofErr w:type="spellEnd"/>
           </w:p>
         </w:tc>
@@ -11409,6 +11407,34 @@
                 <w:rFonts w:ascii="Calibri" w:eastAsia="Calibri" w:hAnsi="Calibri" w:cs="Calibri"/>
               </w:rPr>
             </w:pPr>
+            <w:r>
+              <w:rPr>
+                <w:rFonts w:ascii="Calibri" w:eastAsia="Calibri" w:hAnsi="Calibri" w:cs="Calibri"/>
+                <w:sz w:val="32"/>
+                <w:szCs w:val="32"/>
+              </w:rPr>
+              <w:t xml:space="preserve">print string using selected UART by </w:t>
+            </w:r>
+            <w:proofErr w:type="spellStart"/>
+            <w:r>
+              <w:rPr>
+                <w:rFonts w:ascii="Calibri" w:eastAsia="Calibri" w:hAnsi="Calibri" w:cs="Calibri"/>
+                <w:sz w:val="32"/>
+                <w:szCs w:val="32"/>
+              </w:rPr>
+              <w:t>UartN</w:t>
+            </w:r>
+            <w:bookmarkStart w:id="0" w:name="_GoBack"/>
+            <w:bookmarkEnd w:id="0"/>
+            <w:r>
+              <w:rPr>
+                <w:rFonts w:ascii="Calibri" w:eastAsia="Calibri" w:hAnsi="Calibri" w:cs="Calibri"/>
+                <w:sz w:val="32"/>
+                <w:szCs w:val="32"/>
+              </w:rPr>
+              <w:t>um</w:t>
+            </w:r>
+            <w:proofErr w:type="spellEnd"/>
           </w:p>
         </w:tc>
       </w:tr>

</xml_diff>

<commit_message>
Update Button functions descriptions
</commit_message>
<xml_diff>
--- a/Layers Report.docx
+++ b/Layers Report.docx
@@ -1,6 +1,6 @@
 
 <file path=word/document.xml><?xml version="1.0" encoding="utf-8"?>
-<w:document xmlns:wpc="http://schemas.microsoft.com/office/word/2010/wordprocessingCanvas" xmlns:cx="http://schemas.microsoft.com/office/drawing/2014/chartex" xmlns:cx1="http://schemas.microsoft.com/office/drawing/2015/9/8/chartex" xmlns:mc="http://schemas.openxmlformats.org/markup-compatibility/2006" xmlns:o="urn:schemas-microsoft-com:office:office" xmlns:r="http://schemas.openxmlformats.org/officeDocument/2006/relationships" xmlns:m="http://schemas.openxmlformats.org/officeDocument/2006/math" xmlns:v="urn:schemas-microsoft-com:vml" xmlns:wp14="http://schemas.microsoft.com/office/word/2010/wordprocessingDrawing" xmlns:wp="http://schemas.openxmlformats.org/drawingml/2006/wordprocessingDrawing" xmlns:w10="urn:schemas-microsoft-com:office:word" xmlns:w="http://schemas.openxmlformats.org/wordprocessingml/2006/main" xmlns:w14="http://schemas.microsoft.com/office/word/2010/wordml" xmlns:w15="http://schemas.microsoft.com/office/word/2012/wordml" xmlns:w16se="http://schemas.microsoft.com/office/word/2015/wordml/symex" xmlns:wpg="http://schemas.microsoft.com/office/word/2010/wordprocessingGroup" xmlns:wpi="http://schemas.microsoft.com/office/word/2010/wordprocessingInk" xmlns:wne="http://schemas.microsoft.com/office/word/2006/wordml" xmlns:wps="http://schemas.microsoft.com/office/word/2010/wordprocessingShape" mc:Ignorable="w14 w15 w16se wp14">
+<w:document xmlns:wpc="http://schemas.microsoft.com/office/word/2010/wordprocessingCanvas" xmlns:mc="http://schemas.openxmlformats.org/markup-compatibility/2006" xmlns:o="urn:schemas-microsoft-com:office:office" xmlns:r="http://schemas.openxmlformats.org/officeDocument/2006/relationships" xmlns:m="http://schemas.openxmlformats.org/officeDocument/2006/math" xmlns:v="urn:schemas-microsoft-com:vml" xmlns:wp14="http://schemas.microsoft.com/office/word/2010/wordprocessingDrawing" xmlns:wp="http://schemas.openxmlformats.org/drawingml/2006/wordprocessingDrawing" xmlns:w10="urn:schemas-microsoft-com:office:word" xmlns:w="http://schemas.openxmlformats.org/wordprocessingml/2006/main" xmlns:w14="http://schemas.microsoft.com/office/word/2010/wordml" xmlns:w15="http://schemas.microsoft.com/office/word/2012/wordml" xmlns:wpg="http://schemas.microsoft.com/office/word/2010/wordprocessingGroup" xmlns:wpi="http://schemas.microsoft.com/office/word/2010/wordprocessingInk" xmlns:wne="http://schemas.microsoft.com/office/word/2006/wordml" xmlns:wps="http://schemas.microsoft.com/office/word/2010/wordprocessingShape" mc:Ignorable="w14 w15 wp14">
   <w:body>
     <w:p>
       <w:pPr>
@@ -12,7 +12,7 @@
         <w:rPr>
           <w:rFonts w:asciiTheme="majorBidi" w:hAnsiTheme="majorBidi" w:cstheme="majorBidi"/>
           <w:noProof/>
-          <w:lang w:val="de-DE" w:eastAsia="de-DE"/>
+          <w:lang w:val="en-GB" w:eastAsia="en-GB"/>
         </w:rPr>
         <mc:AlternateContent>
           <mc:Choice Requires="wpg">
@@ -344,15 +344,15 @@
           <mc:Fallback>
             <w:pict>
               <v:group id="Group 173" o:spid="_x0000_s1026" style="position:absolute;margin-left:0;margin-top:-2.4pt;width:276.6pt;height:161.4pt;z-index:251662336;mso-wrap-distance-left:18pt;mso-wrap-distance-right:18pt;mso-position-horizontal:left;mso-position-horizontal-relative:page;mso-position-vertical-relative:page;mso-width-relative:margin;mso-height-relative:margin" coordsize="32186,20287" o:gfxdata="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">
-                <v:rect id="Rectangle 174" o:spid="_x0000_s1027" style="position:absolute;width:32186;height:20287;visibility:visible;mso-wrap-style:square;v-text-anchor:middle" o:gfxdata="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" fillcolor="white [3212]" stroked="f" strokeweight="1pt">
+                <v:rect id="Rectangle 174" o:spid="_x0000_s1027" style="position:absolute;width:32186;height:20287;visibility:visible;mso-wrap-style:square;v-text-anchor:middle" o:gfxdata="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" fillcolor="white [3212]" stroked="f" strokeweight="1pt">
                   <v:fill opacity="0"/>
                 </v:rect>
-                <v:group id="Group 175" o:spid="_x0000_s1028" style="position:absolute;top:190;width:22494;height:8321" coordorigin="2286" coordsize="14721,10241" o:gfxdata="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">
-                  <v:shape id="Rectangle 10" o:spid="_x0000_s1029" style="position:absolute;left:2286;width:14662;height:10122;visibility:visible;mso-wrap-style:square;v-text-anchor:middle" coordsize="2240281,822960" o:gfxdata="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" path="m,l2240281,,1659256,222885,,822960,,xe" fillcolor="#4472c4 [3204]" stroked="f" strokeweight="1pt">
+                <v:group id="Group 175" o:spid="_x0000_s1028" style="position:absolute;top:190;width:22494;height:8321" coordorigin="2286" coordsize="14721,10241" o:gfxdata="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">
+                  <v:shape id="Rectangle 10" o:spid="_x0000_s1029" style="position:absolute;left:2286;width:14662;height:10122;visibility:visible;mso-wrap-style:square;v-text-anchor:middle" coordsize="2240281,822960" o:gfxdata="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" path="m,l2240281,,1659256,222885,,822960,,xe" fillcolor="#4472c4 [3204]" stroked="f" strokeweight="1pt">
                     <v:stroke joinstyle="miter"/>
                     <v:path arrowok="t" o:connecttype="custom" o:connectlocs="0,0;1466258,0;1085979,274158;0,1012274;0,0" o:connectangles="0,0,0,0,0"/>
                   </v:shape>
-                  <v:rect id="Rectangle 177" o:spid="_x0000_s1030" style="position:absolute;left:2286;width:14721;height:10241;visibility:visible;mso-wrap-style:square;v-text-anchor:middle" o:gfxdata="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" stroked="f" strokeweight="1pt">
+                  <v:rect id="Rectangle 177" o:spid="_x0000_s1030" style="position:absolute;left:2286;width:14721;height:10241;visibility:visible;mso-wrap-style:square;v-text-anchor:middle" o:gfxdata="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" stroked="f" strokeweight="1pt">
                     <v:fill r:id="rId8" o:title="" recolor="t" rotate="t" type="frame"/>
                   </v:rect>
                 </v:group>
@@ -360,7 +360,7 @@
                   <v:stroke joinstyle="miter"/>
                   <v:path gradientshapeok="t" o:connecttype="rect"/>
                 </v:shapetype>
-                <v:shape id="Text Box 178" o:spid="_x0000_s1031" type="#_x0000_t202" style="position:absolute;left:11140;top:5353;width:20823;height:13200;visibility:visible;mso-wrap-style:square;v-text-anchor:top" o:gfxdata="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" filled="f" stroked="f" strokeweight=".5pt">
+                <v:shape id="Text Box 178" o:spid="_x0000_s1031" type="#_x0000_t202" style="position:absolute;left:11140;top:5353;width:20823;height:13200;visibility:visible;mso-wrap-style:square;v-text-anchor:top" o:gfxdata="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" filled="f" stroked="f" strokeweight=".5pt">
                   <v:textbox inset="3.6pt,7.2pt,0,0">
                     <w:txbxContent>
                       <w:p>
@@ -446,14 +446,14 @@
             <o:lock v:ext="edit" aspectratio="f"/>
             <w10:wrap type="square"/>
           </v:shape>
-          <o:OLEObject Type="Embed" ProgID="StaticMetafile" ShapeID="_x0000_s1026" DrawAspect="Content" ObjectID="_1619038238" r:id="rId10"/>
+          <o:OLEObject Type="Embed" ProgID="StaticMetafile" ShapeID="_x0000_s1026" DrawAspect="Content" ObjectID="_1619046247" r:id="rId10"/>
         </w:object>
       </w:r>
       <w:r>
         <w:rPr>
           <w:rFonts w:asciiTheme="majorBidi" w:hAnsiTheme="majorBidi" w:cstheme="majorBidi"/>
           <w:noProof/>
-          <w:lang w:val="de-DE" w:eastAsia="de-DE"/>
+          <w:lang w:val="en-GB" w:eastAsia="en-GB"/>
         </w:rPr>
         <mc:AlternateContent>
           <mc:Choice Requires="wps">
@@ -554,7 +554,7 @@
         <w:rPr>
           <w:rFonts w:asciiTheme="majorBidi" w:hAnsiTheme="majorBidi" w:cstheme="majorBidi"/>
           <w:noProof/>
-          <w:lang w:val="de-DE" w:eastAsia="de-DE"/>
+          <w:lang w:val="en-GB" w:eastAsia="en-GB"/>
         </w:rPr>
         <mc:AlternateContent>
           <mc:Choice Requires="wps">
@@ -681,7 +681,7 @@
             <w:rPr>
               <w:rFonts w:asciiTheme="majorBidi" w:hAnsiTheme="majorBidi" w:cstheme="majorBidi"/>
               <w:noProof/>
-              <w:lang w:val="de-DE" w:eastAsia="de-DE"/>
+              <w:lang w:val="en-GB" w:eastAsia="en-GB"/>
             </w:rPr>
             <mc:AlternateContent>
               <mc:Choice Requires="wps">
@@ -829,7 +829,7 @@
         <w:rPr>
           <w:rFonts w:asciiTheme="majorBidi" w:hAnsiTheme="majorBidi" w:cstheme="majorBidi"/>
           <w:noProof/>
-          <w:lang w:val="de-DE" w:eastAsia="de-DE"/>
+          <w:lang w:val="en-GB" w:eastAsia="en-GB"/>
         </w:rPr>
         <w:drawing>
           <wp:inline distT="0" distB="0" distL="0" distR="0">
@@ -856,7 +856,7 @@
         <w:rPr>
           <w:rFonts w:asciiTheme="majorBidi" w:hAnsiTheme="majorBidi" w:cstheme="majorBidi"/>
           <w:noProof/>
-          <w:lang w:val="de-DE" w:eastAsia="de-DE"/>
+          <w:lang w:val="en-GB" w:eastAsia="en-GB"/>
         </w:rPr>
         <mc:AlternateContent>
           <mc:Choice Requires="wps">
@@ -908,7 +908,7 @@
               </wp:anchor>
             </w:drawing>
           </mc:Choice>
-          <mc:Fallback>
+          <mc:Fallback xmlns:w16se="http://schemas.microsoft.com/office/word/2015/wordml/symex" xmlns:cx1="http://schemas.microsoft.com/office/drawing/2015/9/8/chartex" xmlns:cx="http://schemas.microsoft.com/office/drawing/2014/chartex">
             <w:pict>
               <v:line w14:anchorId="652FA0AE" id="Straight Connector 5" o:spid="_x0000_s1026" style="position:absolute;z-index:251667456;visibility:visible;mso-wrap-style:square;mso-wrap-distance-left:9pt;mso-wrap-distance-top:0;mso-wrap-distance-right:9pt;mso-wrap-distance-bottom:0;mso-position-horizontal:absolute;mso-position-horizontal-relative:text;mso-position-vertical:absolute;mso-position-vertical-relative:text" from="-1in,17.2pt" to="540pt,17.2pt" o:gfxdata="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" strokecolor="#4472c4 [3204]" strokeweight=".5pt">
                 <v:stroke joinstyle="miter"/>
@@ -3222,7 +3222,14 @@
                 <w:rFonts w:asciiTheme="majorBidi" w:eastAsia="Calibri" w:hAnsiTheme="majorBidi" w:cstheme="majorBidi"/>
                 <w:sz w:val="32"/>
               </w:rPr>
-              <w:t>void</w:t>
+              <w:t>V</w:t>
+            </w:r>
+            <w:r>
+              <w:rPr>
+                <w:rFonts w:asciiTheme="majorBidi" w:eastAsia="Calibri" w:hAnsiTheme="majorBidi" w:cstheme="majorBidi"/>
+                <w:sz w:val="32"/>
+              </w:rPr>
+              <w:t>oid</w:t>
             </w:r>
           </w:p>
         </w:tc>
@@ -6355,7 +6362,7 @@
         <w:rPr>
           <w:rFonts w:asciiTheme="majorBidi" w:hAnsiTheme="majorBidi" w:cstheme="majorBidi"/>
           <w:noProof/>
-          <w:lang w:val="de-DE" w:eastAsia="de-DE"/>
+          <w:lang w:val="en-GB" w:eastAsia="en-GB"/>
         </w:rPr>
         <mc:AlternateContent>
           <mc:Choice Requires="wps">
@@ -6407,7 +6414,7 @@
               </wp:anchor>
             </w:drawing>
           </mc:Choice>
-          <mc:Fallback>
+          <mc:Fallback xmlns:w16se="http://schemas.microsoft.com/office/word/2015/wordml/symex" xmlns:cx1="http://schemas.microsoft.com/office/drawing/2015/9/8/chartex" xmlns:cx="http://schemas.microsoft.com/office/drawing/2014/chartex">
             <w:pict>
               <v:line w14:anchorId="10F53A63" id="Straight Connector 1" o:spid="_x0000_s1026" style="position:absolute;z-index:251669504;visibility:visible;mso-wrap-style:square;mso-wrap-distance-left:9pt;mso-wrap-distance-top:0;mso-wrap-distance-right:9pt;mso-wrap-distance-bottom:0;mso-position-horizontal:left;mso-position-horizontal-relative:page;mso-position-vertical:absolute;mso-position-vertical-relative:text" from="0,15.2pt" to="612pt,15.2pt" o:gfxdata="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" strokecolor="#4472c4 [3204]" strokeweight=".5pt">
                 <v:stroke joinstyle="miter"/>
@@ -7058,8 +7065,44 @@
               <w:cnfStyle w:val="000000000000" w:firstRow="0" w:lastRow="0" w:firstColumn="0" w:lastColumn="0" w:oddVBand="0" w:evenVBand="0" w:oddHBand="0" w:evenHBand="0" w:firstRowFirstColumn="0" w:firstRowLastColumn="0" w:lastRowFirstColumn="0" w:lastRowLastColumn="0"/>
               <w:rPr>
                 <w:rFonts w:asciiTheme="majorBidi" w:eastAsia="Calibri" w:hAnsiTheme="majorBidi" w:cstheme="majorBidi"/>
-              </w:rPr>
-            </w:pPr>
+                <w:sz w:val="32"/>
+              </w:rPr>
+            </w:pPr>
+            <w:r>
+              <w:rPr>
+                <w:rFonts w:asciiTheme="majorBidi" w:eastAsia="Calibri" w:hAnsiTheme="majorBidi" w:cstheme="majorBidi"/>
+                <w:sz w:val="32"/>
+              </w:rPr>
+              <w:t>Initialized the port</w:t>
+            </w:r>
+            <w:r>
+              <w:rPr>
+                <w:rFonts w:asciiTheme="majorBidi" w:eastAsia="Calibri" w:hAnsiTheme="majorBidi" w:cstheme="majorBidi"/>
+                <w:sz w:val="32"/>
+              </w:rPr>
+              <w:t xml:space="preserve"> selected</w:t>
+            </w:r>
+            <w:r>
+              <w:rPr>
+                <w:rFonts w:asciiTheme="majorBidi" w:eastAsia="Calibri" w:hAnsiTheme="majorBidi" w:cstheme="majorBidi"/>
+                <w:sz w:val="32"/>
+              </w:rPr>
+              <w:t xml:space="preserve"> by port_name and set the direction of selected pins by pins_mask to input then set internal pull up/down resistor of selected</w:t>
+            </w:r>
+            <w:r>
+              <w:rPr>
+                <w:rFonts w:asciiTheme="majorBidi" w:eastAsia="Calibri" w:hAnsiTheme="majorBidi" w:cstheme="majorBidi"/>
+                <w:sz w:val="32"/>
+              </w:rPr>
+              <w:t xml:space="preserve"> pins</w:t>
+            </w:r>
+            <w:r>
+              <w:rPr>
+                <w:rFonts w:asciiTheme="majorBidi" w:eastAsia="Calibri" w:hAnsiTheme="majorBidi" w:cstheme="majorBidi"/>
+                <w:sz w:val="32"/>
+              </w:rPr>
+              <w:t xml:space="preserve"> based on selected mode</w:t>
+            </w:r>
           </w:p>
         </w:tc>
       </w:tr>
@@ -8150,6 +8193,34 @@
                 <w:rFonts w:asciiTheme="majorBidi" w:eastAsia="Calibri" w:hAnsiTheme="majorBidi" w:cstheme="majorBidi"/>
               </w:rPr>
             </w:pPr>
+            <w:r>
+              <w:rPr>
+                <w:rFonts w:asciiTheme="majorBidi" w:eastAsia="Calibri" w:hAnsiTheme="majorBidi" w:cstheme="majorBidi"/>
+                <w:sz w:val="32"/>
+              </w:rPr>
+              <w:t xml:space="preserve">Read pin number of the button selected by pin_Number </w:t>
+            </w:r>
+            <w:r>
+              <w:rPr>
+                <w:rFonts w:asciiTheme="majorBidi" w:eastAsia="Calibri" w:hAnsiTheme="majorBidi" w:cstheme="majorBidi"/>
+                <w:sz w:val="32"/>
+              </w:rPr>
+              <w:t xml:space="preserve">from </w:t>
+            </w:r>
+            <w:r>
+              <w:rPr>
+                <w:rFonts w:asciiTheme="majorBidi" w:eastAsia="Calibri" w:hAnsiTheme="majorBidi" w:cstheme="majorBidi"/>
+                <w:sz w:val="32"/>
+              </w:rPr>
+              <w:t xml:space="preserve">port selected by port_name </w:t>
+            </w:r>
+            <w:r>
+              <w:rPr>
+                <w:rFonts w:asciiTheme="majorBidi" w:eastAsia="Calibri" w:hAnsiTheme="majorBidi" w:cstheme="majorBidi"/>
+                <w:sz w:val="32"/>
+              </w:rPr>
+              <w:t>and take required action selected by pAction pointer to function while button is on high level state</w:t>
+            </w:r>
           </w:p>
         </w:tc>
       </w:tr>
@@ -8507,6 +8578,27 @@
                 <w:rFonts w:asciiTheme="majorBidi" w:eastAsia="Calibri" w:hAnsiTheme="majorBidi" w:cstheme="majorBidi"/>
               </w:rPr>
             </w:pPr>
+            <w:r>
+              <w:rPr>
+                <w:rFonts w:asciiTheme="majorBidi" w:eastAsia="Calibri" w:hAnsiTheme="majorBidi" w:cstheme="majorBidi"/>
+                <w:sz w:val="32"/>
+              </w:rPr>
+              <w:t xml:space="preserve">Read pin number of the button selected by pin_Number from port selected by port_name and take required action selected by pAction pointer to function while button is on </w:t>
+            </w:r>
+            <w:r>
+              <w:rPr>
+                <w:rFonts w:asciiTheme="majorBidi" w:eastAsia="Calibri" w:hAnsiTheme="majorBidi" w:cstheme="majorBidi"/>
+                <w:sz w:val="32"/>
+              </w:rPr>
+              <w:t>low</w:t>
+            </w:r>
+            <w:r>
+              <w:rPr>
+                <w:rFonts w:asciiTheme="majorBidi" w:eastAsia="Calibri" w:hAnsiTheme="majorBidi" w:cstheme="majorBidi"/>
+                <w:sz w:val="32"/>
+              </w:rPr>
+              <w:t xml:space="preserve"> level state</w:t>
+            </w:r>
           </w:p>
         </w:tc>
       </w:tr>
@@ -8930,6 +9022,8 @@
             </w:r>
           </w:p>
         </w:tc>
+        <w:bookmarkStart w:id="0" w:name="_GoBack"/>
+        <w:bookmarkEnd w:id="0"/>
       </w:tr>
       <w:tr>
         <w:trPr>
@@ -9000,6 +9094,7 @@
                 <w:rFonts w:asciiTheme="majorBidi" w:eastAsia="Calibri" w:hAnsiTheme="majorBidi" w:cstheme="majorBidi"/>
                 <w:sz w:val="32"/>
               </w:rPr>
+              <w:lastRenderedPageBreak/>
               <w:t>Description</w:t>
             </w:r>
           </w:p>
@@ -9307,7 +9402,6 @@
                 <w:rFonts w:asciiTheme="majorBidi" w:eastAsia="Calibri" w:hAnsiTheme="majorBidi" w:cstheme="majorBidi"/>
                 <w:sz w:val="32"/>
               </w:rPr>
-              <w:lastRenderedPageBreak/>
               <w:t>Name</w:t>
             </w:r>
           </w:p>
@@ -11347,6 +11441,7 @@
                 <w:rFonts w:asciiTheme="majorBidi" w:eastAsia="Calibri" w:hAnsiTheme="majorBidi" w:cstheme="majorBidi"/>
                 <w:sz w:val="32"/>
               </w:rPr>
+              <w:lastRenderedPageBreak/>
               <w:t>Name</w:t>
             </w:r>
           </w:p>
@@ -11577,7 +11672,6 @@
           <w:color w:val="4472C4"/>
           <w:sz w:val="40"/>
         </w:rPr>
-        <w:lastRenderedPageBreak/>
         <w:t>RGB LED</w:t>
       </w:r>
       <w:r>
@@ -12594,6 +12688,7 @@
                 <w:sz w:val="32"/>
                 <w:szCs w:val="32"/>
               </w:rPr>
+              <w:lastRenderedPageBreak/>
               <w:t>Input</w:t>
             </w:r>
           </w:p>
@@ -12781,7 +12876,6 @@
           <w:color w:val="4472C4"/>
           <w:sz w:val="40"/>
         </w:rPr>
-        <w:lastRenderedPageBreak/>
         <w:t>Stepper Motor</w:t>
       </w:r>
       <w:r>
@@ -13643,6 +13737,7 @@
                 <w:rFonts w:asciiTheme="majorBidi" w:eastAsia="Calibri" w:hAnsiTheme="majorBidi" w:cstheme="majorBidi"/>
                 <w:sz w:val="32"/>
               </w:rPr>
+              <w:lastRenderedPageBreak/>
               <w:t>Name</w:t>
             </w:r>
           </w:p>
@@ -14441,8 +14536,6 @@
               </w:rPr>
               <w:t>Channel</w:t>
             </w:r>
-            <w:bookmarkStart w:id="0" w:name="_GoBack"/>
-            <w:bookmarkEnd w:id="0"/>
           </w:p>
         </w:tc>
       </w:tr>
@@ -14489,21 +14582,7 @@
                 <w:rFonts w:asciiTheme="majorBidi" w:eastAsia="Calibri" w:hAnsiTheme="majorBidi" w:cstheme="majorBidi"/>
                 <w:sz w:val="32"/>
               </w:rPr>
-              <w:t>f</w:t>
-            </w:r>
-            <w:r>
-              <w:rPr>
-                <w:rFonts w:asciiTheme="majorBidi" w:eastAsia="Calibri" w:hAnsiTheme="majorBidi" w:cstheme="majorBidi"/>
-                <w:sz w:val="32"/>
-              </w:rPr>
-              <w:t>loat</w:t>
-            </w:r>
-            <w:r>
-              <w:rPr>
-                <w:rFonts w:asciiTheme="majorBidi" w:eastAsia="Calibri" w:hAnsiTheme="majorBidi" w:cstheme="majorBidi"/>
-                <w:sz w:val="32"/>
-              </w:rPr>
-              <w:t>32</w:t>
+              <w:t>float32</w:t>
             </w:r>
           </w:p>
         </w:tc>
@@ -14571,7 +14650,7 @@
 </file>
 
 <file path=word/endnotes.xml><?xml version="1.0" encoding="utf-8"?>
-<w:endnotes xmlns:wpc="http://schemas.microsoft.com/office/word/2010/wordprocessingCanvas" xmlns:cx="http://schemas.microsoft.com/office/drawing/2014/chartex" xmlns:cx1="http://schemas.microsoft.com/office/drawing/2015/9/8/chartex" xmlns:mc="http://schemas.openxmlformats.org/markup-compatibility/2006" xmlns:o="urn:schemas-microsoft-com:office:office" xmlns:r="http://schemas.openxmlformats.org/officeDocument/2006/relationships" xmlns:m="http://schemas.openxmlformats.org/officeDocument/2006/math" xmlns:v="urn:schemas-microsoft-com:vml" xmlns:wp14="http://schemas.microsoft.com/office/word/2010/wordprocessingDrawing" xmlns:wp="http://schemas.openxmlformats.org/drawingml/2006/wordprocessingDrawing" xmlns:w10="urn:schemas-microsoft-com:office:word" xmlns:w="http://schemas.openxmlformats.org/wordprocessingml/2006/main" xmlns:w14="http://schemas.microsoft.com/office/word/2010/wordml" xmlns:w15="http://schemas.microsoft.com/office/word/2012/wordml" xmlns:w16se="http://schemas.microsoft.com/office/word/2015/wordml/symex" xmlns:wpg="http://schemas.microsoft.com/office/word/2010/wordprocessingGroup" xmlns:wpi="http://schemas.microsoft.com/office/word/2010/wordprocessingInk" xmlns:wne="http://schemas.microsoft.com/office/word/2006/wordml" xmlns:wps="http://schemas.microsoft.com/office/word/2010/wordprocessingShape" mc:Ignorable="w14 w15 w16se wp14">
+<w:endnotes xmlns:wpc="http://schemas.microsoft.com/office/word/2010/wordprocessingCanvas" xmlns:mc="http://schemas.openxmlformats.org/markup-compatibility/2006" xmlns:o="urn:schemas-microsoft-com:office:office" xmlns:r="http://schemas.openxmlformats.org/officeDocument/2006/relationships" xmlns:m="http://schemas.openxmlformats.org/officeDocument/2006/math" xmlns:v="urn:schemas-microsoft-com:vml" xmlns:wp14="http://schemas.microsoft.com/office/word/2010/wordprocessingDrawing" xmlns:wp="http://schemas.openxmlformats.org/drawingml/2006/wordprocessingDrawing" xmlns:w10="urn:schemas-microsoft-com:office:word" xmlns:w="http://schemas.openxmlformats.org/wordprocessingml/2006/main" xmlns:w14="http://schemas.microsoft.com/office/word/2010/wordml" xmlns:w15="http://schemas.microsoft.com/office/word/2012/wordml" xmlns:wpg="http://schemas.microsoft.com/office/word/2010/wordprocessingGroup" xmlns:wpi="http://schemas.microsoft.com/office/word/2010/wordprocessingInk" xmlns:wne="http://schemas.microsoft.com/office/word/2006/wordml" xmlns:wps="http://schemas.microsoft.com/office/word/2010/wordprocessingShape" mc:Ignorable="w14 w15 wp14">
   <w:endnote w:type="separator" w:id="-1">
     <w:p>
       <w:pPr>
@@ -14596,7 +14675,7 @@
 </file>
 
 <file path=word/footnotes.xml><?xml version="1.0" encoding="utf-8"?>
-<w:footnotes xmlns:wpc="http://schemas.microsoft.com/office/word/2010/wordprocessingCanvas" xmlns:cx="http://schemas.microsoft.com/office/drawing/2014/chartex" xmlns:cx1="http://schemas.microsoft.com/office/drawing/2015/9/8/chartex" xmlns:mc="http://schemas.openxmlformats.org/markup-compatibility/2006" xmlns:o="urn:schemas-microsoft-com:office:office" xmlns:r="http://schemas.openxmlformats.org/officeDocument/2006/relationships" xmlns:m="http://schemas.openxmlformats.org/officeDocument/2006/math" xmlns:v="urn:schemas-microsoft-com:vml" xmlns:wp14="http://schemas.microsoft.com/office/word/2010/wordprocessingDrawing" xmlns:wp="http://schemas.openxmlformats.org/drawingml/2006/wordprocessingDrawing" xmlns:w10="urn:schemas-microsoft-com:office:word" xmlns:w="http://schemas.openxmlformats.org/wordprocessingml/2006/main" xmlns:w14="http://schemas.microsoft.com/office/word/2010/wordml" xmlns:w15="http://schemas.microsoft.com/office/word/2012/wordml" xmlns:w16se="http://schemas.microsoft.com/office/word/2015/wordml/symex" xmlns:wpg="http://schemas.microsoft.com/office/word/2010/wordprocessingGroup" xmlns:wpi="http://schemas.microsoft.com/office/word/2010/wordprocessingInk" xmlns:wne="http://schemas.microsoft.com/office/word/2006/wordml" xmlns:wps="http://schemas.microsoft.com/office/word/2010/wordprocessingShape" mc:Ignorable="w14 w15 w16se wp14">
+<w:footnotes xmlns:wpc="http://schemas.microsoft.com/office/word/2010/wordprocessingCanvas" xmlns:mc="http://schemas.openxmlformats.org/markup-compatibility/2006" xmlns:o="urn:schemas-microsoft-com:office:office" xmlns:r="http://schemas.openxmlformats.org/officeDocument/2006/relationships" xmlns:m="http://schemas.openxmlformats.org/officeDocument/2006/math" xmlns:v="urn:schemas-microsoft-com:vml" xmlns:wp14="http://schemas.microsoft.com/office/word/2010/wordprocessingDrawing" xmlns:wp="http://schemas.openxmlformats.org/drawingml/2006/wordprocessingDrawing" xmlns:w10="urn:schemas-microsoft-com:office:word" xmlns:w="http://schemas.openxmlformats.org/wordprocessingml/2006/main" xmlns:w14="http://schemas.microsoft.com/office/word/2010/wordml" xmlns:w15="http://schemas.microsoft.com/office/word/2012/wordml" xmlns:wpg="http://schemas.microsoft.com/office/word/2010/wordprocessingGroup" xmlns:wpi="http://schemas.microsoft.com/office/word/2010/wordprocessingInk" xmlns:wne="http://schemas.microsoft.com/office/word/2006/wordml" xmlns:wps="http://schemas.microsoft.com/office/word/2010/wordprocessingShape" mc:Ignorable="w14 w15 wp14">
   <w:footnote w:type="separator" w:id="-1">
     <w:p>
       <w:pPr>
@@ -14621,7 +14700,7 @@
 </file>
 
 <file path=word/styles.xml><?xml version="1.0" encoding="utf-8"?>
-<w:styles xmlns:mc="http://schemas.openxmlformats.org/markup-compatibility/2006" xmlns:r="http://schemas.openxmlformats.org/officeDocument/2006/relationships" xmlns:w="http://schemas.openxmlformats.org/wordprocessingml/2006/main" xmlns:w14="http://schemas.microsoft.com/office/word/2010/wordml" xmlns:w15="http://schemas.microsoft.com/office/word/2012/wordml" xmlns:w16se="http://schemas.microsoft.com/office/word/2015/wordml/symex" mc:Ignorable="w14 w15 w16se">
+<w:styles xmlns:mc="http://schemas.openxmlformats.org/markup-compatibility/2006" xmlns:r="http://schemas.openxmlformats.org/officeDocument/2006/relationships" xmlns:w="http://schemas.openxmlformats.org/wordprocessingml/2006/main" xmlns:w14="http://schemas.microsoft.com/office/word/2010/wordml" xmlns:w15="http://schemas.microsoft.com/office/word/2012/wordml" mc:Ignorable="w14 w15">
   <w:docDefaults>
     <w:rPrDefault>
       <w:rPr>
@@ -15186,6 +15265,7 @@
     <w:tblPr>
       <w:tblStyleRowBandSize w:val="1"/>
       <w:tblStyleColBandSize w:val="1"/>
+      <w:tblInd w:w="0" w:type="dxa"/>
       <w:tblBorders>
         <w:top w:val="single" w:sz="4" w:space="0" w:color="FFFFFF" w:themeColor="background1"/>
         <w:left w:val="single" w:sz="4" w:space="0" w:color="FFFFFF" w:themeColor="background1"/>
@@ -15194,6 +15274,12 @@
         <w:insideH w:val="single" w:sz="4" w:space="0" w:color="FFFFFF" w:themeColor="background1"/>
         <w:insideV w:val="single" w:sz="4" w:space="0" w:color="FFFFFF" w:themeColor="background1"/>
       </w:tblBorders>
+      <w:tblCellMar>
+        <w:top w:w="0" w:type="dxa"/>
+        <w:left w:w="108" w:type="dxa"/>
+        <w:bottom w:w="0" w:type="dxa"/>
+        <w:right w:w="108" w:type="dxa"/>
+      </w:tblCellMar>
     </w:tblPr>
     <w:tcPr>
       <w:shd w:val="clear" w:color="auto" w:fill="DEEAF6" w:themeFill="accent5" w:themeFillTint="33"/>
@@ -16388,24 +16474,24 @@
     </dgm:pt>
   </dgm:ptLst>
   <dgm:cxnLst>
+    <dgm:cxn modelId="{87E51E5F-8D55-4AB1-905E-3A2F5181EB09}" type="presOf" srcId="{99AC33BA-B6D4-47FF-8C43-15997E3565C4}" destId="{335FBABD-4F10-4F2A-A1FB-FA3D37B83EAD}" srcOrd="0" destOrd="0" presId="urn:microsoft.com/office/officeart/2005/8/layout/hierarchy4"/>
+    <dgm:cxn modelId="{57BD9C2B-ECBC-41EA-B2F7-53A6F6543C32}" srcId="{F821FB43-AAFD-4D73-8B33-A4CD931AB7EB}" destId="{B411AB75-FEF5-4411-B90D-47615A8A103B}" srcOrd="0" destOrd="0" parTransId="{5B8B67C8-488A-4431-B728-060A4D2F3911}" sibTransId="{35E4CAA4-F2AB-4E2D-95A0-C551DACE57AA}"/>
+    <dgm:cxn modelId="{D7DBB497-C0BF-4BD7-8C22-3AB05500F090}" srcId="{99AC33BA-B6D4-47FF-8C43-15997E3565C4}" destId="{F821FB43-AAFD-4D73-8B33-A4CD931AB7EB}" srcOrd="0" destOrd="0" parTransId="{D8F734AC-FBB9-443A-9649-3D379BD7A928}" sibTransId="{C1C6BB8A-72FA-42F4-B58F-4D5EC4543F8B}"/>
+    <dgm:cxn modelId="{A54593F9-C129-4AC8-9186-02732552B6FA}" type="presOf" srcId="{ABBA95BC-8A27-4557-AA3A-BFDE76A39AA7}" destId="{9DC0AFC4-C015-4A97-AC61-ABB78718FFC8}" srcOrd="0" destOrd="0" presId="urn:microsoft.com/office/officeart/2005/8/layout/hierarchy4"/>
+    <dgm:cxn modelId="{04043FAC-0532-4E42-8D74-009A2ACAF135}" type="presOf" srcId="{F821FB43-AAFD-4D73-8B33-A4CD931AB7EB}" destId="{75A31F1B-C272-4D8D-A14D-332D95682BAB}" srcOrd="0" destOrd="0" presId="urn:microsoft.com/office/officeart/2005/8/layout/hierarchy4"/>
     <dgm:cxn modelId="{5FFAC590-D868-4A00-8209-73D04DE92972}" srcId="{B411AB75-FEF5-4411-B90D-47615A8A103B}" destId="{ABBA95BC-8A27-4557-AA3A-BFDE76A39AA7}" srcOrd="0" destOrd="0" parTransId="{65ADC835-C7EE-4625-93BA-FDDB72DD4D27}" sibTransId="{605A808E-267C-4C82-BA09-FD8772783090}"/>
-    <dgm:cxn modelId="{0BCE96A7-F5C8-4940-879E-CB9B9B0F96DA}" type="presOf" srcId="{ABBA95BC-8A27-4557-AA3A-BFDE76A39AA7}" destId="{9DC0AFC4-C015-4A97-AC61-ABB78718FFC8}" srcOrd="0" destOrd="0" presId="urn:microsoft.com/office/officeart/2005/8/layout/hierarchy4"/>
-    <dgm:cxn modelId="{EEFA12F9-B565-4C6A-8346-987E9E2F1C95}" type="presOf" srcId="{99AC33BA-B6D4-47FF-8C43-15997E3565C4}" destId="{335FBABD-4F10-4F2A-A1FB-FA3D37B83EAD}" srcOrd="0" destOrd="0" presId="urn:microsoft.com/office/officeart/2005/8/layout/hierarchy4"/>
-    <dgm:cxn modelId="{1A51675B-88DC-4379-9B2F-B71D85555EEB}" type="presOf" srcId="{B411AB75-FEF5-4411-B90D-47615A8A103B}" destId="{2DA0555D-EDFD-461D-AC18-3875BE7A7B60}" srcOrd="0" destOrd="0" presId="urn:microsoft.com/office/officeart/2005/8/layout/hierarchy4"/>
-    <dgm:cxn modelId="{D7DBB497-C0BF-4BD7-8C22-3AB05500F090}" srcId="{99AC33BA-B6D4-47FF-8C43-15997E3565C4}" destId="{F821FB43-AAFD-4D73-8B33-A4CD931AB7EB}" srcOrd="0" destOrd="0" parTransId="{D8F734AC-FBB9-443A-9649-3D379BD7A928}" sibTransId="{C1C6BB8A-72FA-42F4-B58F-4D5EC4543F8B}"/>
-    <dgm:cxn modelId="{F56189BB-DBE8-4705-BAFF-57967B6B0CB2}" type="presOf" srcId="{F821FB43-AAFD-4D73-8B33-A4CD931AB7EB}" destId="{75A31F1B-C272-4D8D-A14D-332D95682BAB}" srcOrd="0" destOrd="0" presId="urn:microsoft.com/office/officeart/2005/8/layout/hierarchy4"/>
-    <dgm:cxn modelId="{57BD9C2B-ECBC-41EA-B2F7-53A6F6543C32}" srcId="{F821FB43-AAFD-4D73-8B33-A4CD931AB7EB}" destId="{B411AB75-FEF5-4411-B90D-47615A8A103B}" srcOrd="0" destOrd="0" parTransId="{5B8B67C8-488A-4431-B728-060A4D2F3911}" sibTransId="{35E4CAA4-F2AB-4E2D-95A0-C551DACE57AA}"/>
-    <dgm:cxn modelId="{9DA3147A-B1D7-4575-A31F-A055D7736F60}" type="presParOf" srcId="{335FBABD-4F10-4F2A-A1FB-FA3D37B83EAD}" destId="{0BEFA577-898C-4818-9A49-C28CAEE9C5DF}" srcOrd="0" destOrd="0" presId="urn:microsoft.com/office/officeart/2005/8/layout/hierarchy4"/>
-    <dgm:cxn modelId="{6A014813-7402-4D35-AB58-0FBBBC5F2ADC}" type="presParOf" srcId="{0BEFA577-898C-4818-9A49-C28CAEE9C5DF}" destId="{75A31F1B-C272-4D8D-A14D-332D95682BAB}" srcOrd="0" destOrd="0" presId="urn:microsoft.com/office/officeart/2005/8/layout/hierarchy4"/>
-    <dgm:cxn modelId="{D4E87BC6-0C7D-4A16-9B99-0A1FC7A5F81C}" type="presParOf" srcId="{0BEFA577-898C-4818-9A49-C28CAEE9C5DF}" destId="{2B9B5288-F4AF-429E-BB0B-538346C215F4}" srcOrd="1" destOrd="0" presId="urn:microsoft.com/office/officeart/2005/8/layout/hierarchy4"/>
-    <dgm:cxn modelId="{7EBCA812-823A-456B-A658-2A23CD1071EF}" type="presParOf" srcId="{0BEFA577-898C-4818-9A49-C28CAEE9C5DF}" destId="{E3D1FA30-866D-48C0-8F2A-C6A15B0230FE}" srcOrd="2" destOrd="0" presId="urn:microsoft.com/office/officeart/2005/8/layout/hierarchy4"/>
-    <dgm:cxn modelId="{C9A6757B-1E2E-4893-B971-524C3950085C}" type="presParOf" srcId="{E3D1FA30-866D-48C0-8F2A-C6A15B0230FE}" destId="{FA12AC83-189D-4710-9EFC-876E8DE456A1}" srcOrd="0" destOrd="0" presId="urn:microsoft.com/office/officeart/2005/8/layout/hierarchy4"/>
-    <dgm:cxn modelId="{535D07ED-2FF2-4BD3-91CE-F8C8C41E7532}" type="presParOf" srcId="{FA12AC83-189D-4710-9EFC-876E8DE456A1}" destId="{2DA0555D-EDFD-461D-AC18-3875BE7A7B60}" srcOrd="0" destOrd="0" presId="urn:microsoft.com/office/officeart/2005/8/layout/hierarchy4"/>
-    <dgm:cxn modelId="{D44F98E6-94D2-40D0-94B2-60A6DA222AE6}" type="presParOf" srcId="{FA12AC83-189D-4710-9EFC-876E8DE456A1}" destId="{5998A534-915E-4526-80E0-AD7CD77342CB}" srcOrd="1" destOrd="0" presId="urn:microsoft.com/office/officeart/2005/8/layout/hierarchy4"/>
-    <dgm:cxn modelId="{69315553-13D1-4A96-82E3-9AE7968524FB}" type="presParOf" srcId="{FA12AC83-189D-4710-9EFC-876E8DE456A1}" destId="{509F7192-BFDE-46A2-95EC-1F195F59DCAF}" srcOrd="2" destOrd="0" presId="urn:microsoft.com/office/officeart/2005/8/layout/hierarchy4"/>
-    <dgm:cxn modelId="{A6F94E96-240C-4DD8-8662-88099783BA78}" type="presParOf" srcId="{509F7192-BFDE-46A2-95EC-1F195F59DCAF}" destId="{CCB8CA18-7AED-4E0A-A8CD-8E64E48409D8}" srcOrd="0" destOrd="0" presId="urn:microsoft.com/office/officeart/2005/8/layout/hierarchy4"/>
-    <dgm:cxn modelId="{0B639635-E994-42C7-BBE9-ACF482ABD6BA}" type="presParOf" srcId="{CCB8CA18-7AED-4E0A-A8CD-8E64E48409D8}" destId="{9DC0AFC4-C015-4A97-AC61-ABB78718FFC8}" srcOrd="0" destOrd="0" presId="urn:microsoft.com/office/officeart/2005/8/layout/hierarchy4"/>
-    <dgm:cxn modelId="{73B2320F-9520-4621-AF4D-8AD8BF3CCE3F}" type="presParOf" srcId="{CCB8CA18-7AED-4E0A-A8CD-8E64E48409D8}" destId="{EA358061-C9C3-4872-9E5A-A2AA60C74DF7}" srcOrd="1" destOrd="0" presId="urn:microsoft.com/office/officeart/2005/8/layout/hierarchy4"/>
+    <dgm:cxn modelId="{F53C9379-8DEA-4308-9CEC-1E862BB1BF32}" type="presOf" srcId="{B411AB75-FEF5-4411-B90D-47615A8A103B}" destId="{2DA0555D-EDFD-461D-AC18-3875BE7A7B60}" srcOrd="0" destOrd="0" presId="urn:microsoft.com/office/officeart/2005/8/layout/hierarchy4"/>
+    <dgm:cxn modelId="{B52862D1-917B-4711-8A0B-FC9D976DA71A}" type="presParOf" srcId="{335FBABD-4F10-4F2A-A1FB-FA3D37B83EAD}" destId="{0BEFA577-898C-4818-9A49-C28CAEE9C5DF}" srcOrd="0" destOrd="0" presId="urn:microsoft.com/office/officeart/2005/8/layout/hierarchy4"/>
+    <dgm:cxn modelId="{BC1181A8-94A6-4E1D-88A8-92AE67400220}" type="presParOf" srcId="{0BEFA577-898C-4818-9A49-C28CAEE9C5DF}" destId="{75A31F1B-C272-4D8D-A14D-332D95682BAB}" srcOrd="0" destOrd="0" presId="urn:microsoft.com/office/officeart/2005/8/layout/hierarchy4"/>
+    <dgm:cxn modelId="{2A76B9EB-4B7B-4C24-8C5F-06E09E5B5F3F}" type="presParOf" srcId="{0BEFA577-898C-4818-9A49-C28CAEE9C5DF}" destId="{2B9B5288-F4AF-429E-BB0B-538346C215F4}" srcOrd="1" destOrd="0" presId="urn:microsoft.com/office/officeart/2005/8/layout/hierarchy4"/>
+    <dgm:cxn modelId="{4CF9AF21-2954-4020-B9AD-98E5DDF79791}" type="presParOf" srcId="{0BEFA577-898C-4818-9A49-C28CAEE9C5DF}" destId="{E3D1FA30-866D-48C0-8F2A-C6A15B0230FE}" srcOrd="2" destOrd="0" presId="urn:microsoft.com/office/officeart/2005/8/layout/hierarchy4"/>
+    <dgm:cxn modelId="{4584F42C-B1B3-42B9-A43E-E5A2459B0EED}" type="presParOf" srcId="{E3D1FA30-866D-48C0-8F2A-C6A15B0230FE}" destId="{FA12AC83-189D-4710-9EFC-876E8DE456A1}" srcOrd="0" destOrd="0" presId="urn:microsoft.com/office/officeart/2005/8/layout/hierarchy4"/>
+    <dgm:cxn modelId="{889225AF-64FA-4C02-A34B-477D8954E0C8}" type="presParOf" srcId="{FA12AC83-189D-4710-9EFC-876E8DE456A1}" destId="{2DA0555D-EDFD-461D-AC18-3875BE7A7B60}" srcOrd="0" destOrd="0" presId="urn:microsoft.com/office/officeart/2005/8/layout/hierarchy4"/>
+    <dgm:cxn modelId="{CA05AA3B-7691-472F-AE28-E7B1EE7BB76A}" type="presParOf" srcId="{FA12AC83-189D-4710-9EFC-876E8DE456A1}" destId="{5998A534-915E-4526-80E0-AD7CD77342CB}" srcOrd="1" destOrd="0" presId="urn:microsoft.com/office/officeart/2005/8/layout/hierarchy4"/>
+    <dgm:cxn modelId="{783C597B-0CD8-4AA0-9CD0-EAD6AD34EA15}" type="presParOf" srcId="{FA12AC83-189D-4710-9EFC-876E8DE456A1}" destId="{509F7192-BFDE-46A2-95EC-1F195F59DCAF}" srcOrd="2" destOrd="0" presId="urn:microsoft.com/office/officeart/2005/8/layout/hierarchy4"/>
+    <dgm:cxn modelId="{A6C91AD6-A376-4676-9ACE-486011A7291F}" type="presParOf" srcId="{509F7192-BFDE-46A2-95EC-1F195F59DCAF}" destId="{CCB8CA18-7AED-4E0A-A8CD-8E64E48409D8}" srcOrd="0" destOrd="0" presId="urn:microsoft.com/office/officeart/2005/8/layout/hierarchy4"/>
+    <dgm:cxn modelId="{B776A6FB-BC85-4506-A8A6-1C53DC9AE9FC}" type="presParOf" srcId="{CCB8CA18-7AED-4E0A-A8CD-8E64E48409D8}" destId="{9DC0AFC4-C015-4A97-AC61-ABB78718FFC8}" srcOrd="0" destOrd="0" presId="urn:microsoft.com/office/officeart/2005/8/layout/hierarchy4"/>
+    <dgm:cxn modelId="{F468BEDE-F054-49DF-9BEA-A8E42C46D3FA}" type="presParOf" srcId="{CCB8CA18-7AED-4E0A-A8CD-8E64E48409D8}" destId="{EA358061-C9C3-4872-9E5A-A2AA60C74DF7}" srcOrd="1" destOrd="0" presId="urn:microsoft.com/office/officeart/2005/8/layout/hierarchy4"/>
   </dgm:cxnLst>
   <dgm:bg/>
   <dgm:whole/>
@@ -18603,7 +18689,7 @@
 </file>
 
 <file path=customXml/itemProps1.xml><?xml version="1.0" encoding="utf-8"?>
-<ds:datastoreItem xmlns:ds="http://schemas.openxmlformats.org/officeDocument/2006/customXml" ds:itemID="{5127DB8A-84C8-4A83-8C9E-97C3453A3B96}">
+<ds:datastoreItem xmlns:ds="http://schemas.openxmlformats.org/officeDocument/2006/customXml" ds:itemID="{18322BAC-C817-46CA-AF88-1786D381588D}">
   <ds:schemaRefs>
     <ds:schemaRef ds:uri="http://schemas.openxmlformats.org/officeDocument/2006/bibliography"/>
   </ds:schemaRefs>

</xml_diff>